<commit_message>
commiting draft work from laptop
</commit_message>
<xml_diff>
--- a/docs/draft_text.docx
+++ b/docs/draft_text.docx
@@ -48,10 +48,7 @@
         <w:t>National Oceanographic and Atmospheric Administration](</w:t>
       </w:r>
       <w:r>
-        <w:t xml:space="preserve"> </w:t>
-      </w:r>
-      <w:r>
-        <w:t>https://www.ndbc.noaa.gov/</w:t>
+        <w:t xml:space="preserve"> https://www.ndbc.noaa.gov/</w:t>
       </w:r>
       <w:r>
         <w:t>)</w:t>
@@ -68,56 +65,48 @@
       </w:r>
       <w:proofErr w:type="gramEnd"/>
       <w:r>
-        <w:t xml:space="preserve"> the data contained in the table came from the same source and each observation (each row of the table) is an observation of the same set of variables (each column).  Additionally, note that the values for each variable are all continuous.  </w:t>
+        <w:t xml:space="preserve"> the data contained in the table came from the same source and each observation (each row of the table) is an observation of the same set of variables (each column).  Additionally, note that the values for each variable are all continuous.  The are no categorical values in the table, such as assigning each observation to a category like “morning, afternoon, evening, or night.”  It is common for people to include categorical variables in data that is stored in tabular form (such as, for example, City names, etc.).  This is not incorrect from a data storage perspective, but from a conceptual, data structure perspective, this means that the data is relational and not tabular.  (We’ll discuss relational data in a moment).  Purely tabular defines no categorial or other relationships between individual points of data in the data itself.  The table structure itself provides the only relational information.</w:t>
+      </w:r>
+    </w:p>
+    <w:p/>
+    <w:p>
+      <w:r>
+        <w:t>## Tree Data</w:t>
+      </w:r>
+    </w:p>
+    <w:p/>
+    <w:p>
+      <w:r>
+        <w:t xml:space="preserve">Tree data is data that has an inherent tree structure.  As noted earlier, data on a family tree is a good example of tree data.  </w:t>
+      </w:r>
+    </w:p>
+    <w:p/>
+    <w:p>
+      <w:proofErr w:type="gramStart"/>
+      <w:r>
+        <w:t>![</w:t>
+      </w:r>
+      <w:proofErr w:type="gramEnd"/>
+      <w:r>
+        <w:t>](`r url</w:t>
+      </w:r>
+      <w:r>
+        <w:t>2</w:t>
+      </w:r>
+      <w:r>
+        <w:t>`)</w:t>
+      </w:r>
+    </w:p>
+    <w:p>
+      <w:r>
+        <w:t xml:space="preserve">Source: </w:t>
       </w:r>
       <w:proofErr w:type="spellStart"/>
       <w:r>
-        <w:t>The</w:t>
+        <w:t>Lobsterthermidor</w:t>
       </w:r>
       <w:proofErr w:type="spellEnd"/>
       <w:r>
-        <w:t xml:space="preserve"> are no categorical values in the table, such as assigning each observation to a category like “morning, afternoon, evening, or night.”  It is common for people to include categorical variables in data that is stored in tabular form (such as, for example, City names, etc.).  This is not incorrect from a data storage perspective, but from a conceptual, data structure perspective, this means that the data is relational and not tabular.  (We’ll discuss relational data in a moment).  Purely tabular defines no categorial or other relationships between individual points of data in the data itself.  The table structure itself provides the only relational information.</w:t>
-      </w:r>
-    </w:p>
-    <w:p/>
-    <w:p>
-      <w:r>
-        <w:t>## Tree Data</w:t>
-      </w:r>
-    </w:p>
-    <w:p/>
-    <w:p>
-      <w:r>
-        <w:t xml:space="preserve">Tree data is data that has an inherent tree structure.  As noted earlier, data on a family tree is a good example of tree data.  </w:t>
-      </w:r>
-    </w:p>
-    <w:p/>
-    <w:p>
-      <w:proofErr w:type="gramStart"/>
-      <w:r>
-        <w:t>![</w:t>
-      </w:r>
-      <w:proofErr w:type="gramEnd"/>
-      <w:r>
-        <w:t>](`r url</w:t>
-      </w:r>
-      <w:r>
-        <w:t>2</w:t>
-      </w:r>
-      <w:r>
-        <w:t>`)</w:t>
-      </w:r>
-    </w:p>
-    <w:p>
-      <w:r>
-        <w:t xml:space="preserve">Source: </w:t>
-      </w:r>
-      <w:proofErr w:type="spellStart"/>
-      <w:r>
-        <w:t>Lobsterthermidor</w:t>
-      </w:r>
-      <w:proofErr w:type="spellEnd"/>
-      <w:r>
         <w:t xml:space="preserve"> (talk) 17:38, 4 December 2018 (UTC), CC BY-SA 3.0, via </w:t>
       </w:r>
       <w:r>
@@ -144,13 +133,7 @@
     <w:p/>
     <w:p>
       <w:r>
-        <w:t>By definition, trees have a root (the earliest known ancestor)</w:t>
-      </w:r>
-      <w:r>
-        <w:t xml:space="preserve"> level</w:t>
-      </w:r>
-      <w:r>
-        <w:t xml:space="preserve"> and branches that grow in </w:t>
+        <w:t xml:space="preserve">By definition, trees have a root (the earliest known ancestor) level and branches that grow in </w:t>
       </w:r>
       <w:proofErr w:type="gramStart"/>
       <w:r>
@@ -158,16 +141,7 @@
       </w:r>
       <w:proofErr w:type="gramEnd"/>
       <w:r>
-        <w:t xml:space="preserve"> hierarchical manner with</w:t>
-      </w:r>
-      <w:r>
-        <w:t xml:space="preserve"> additional,</w:t>
-      </w:r>
-      <w:r>
-        <w:t xml:space="preserve"> identifiable levels.</w:t>
-      </w:r>
-      <w:r>
-        <w:t xml:space="preserve">  Note that nested data, with levels that move out from a comment center is also tree data, with the central node serving as the root.</w:t>
+        <w:t xml:space="preserve"> hierarchical manner with additional, identifiable levels.  Note that nested data, with levels that move out from a comment center is also tree data, with the central node serving as the root.</w:t>
       </w:r>
     </w:p>
     <w:p/>
@@ -274,13 +248,7 @@
       </w:r>
       <w:proofErr w:type="gramEnd"/>
       <w:r>
-        <w:t>](`r url</w:t>
-      </w:r>
-      <w:r>
-        <w:t>4</w:t>
-      </w:r>
-      <w:r>
-        <w:t>`)</w:t>
+        <w:t>](`r url4`)</w:t>
       </w:r>
     </w:p>
     <w:p>
@@ -293,10 +261,7 @@
       </w:r>
       <w:proofErr w:type="gramEnd"/>
       <w:r>
-        <w:t xml:space="preserve"> </w:t>
-      </w:r>
-      <w:r>
-        <w:t>https://www.inettutor.com/source-code/online-grocery-shopping-system/</w:t>
+        <w:t xml:space="preserve"> https://www.inettutor.com/source-code/online-grocery-shopping-system/</w:t>
       </w:r>
       <w:r>
         <w:t>).</w:t>
@@ -323,72 +288,6 @@
       </w:r>
     </w:p>
     <w:p/>
-    <w:p>
-      <w:r>
-        <w:lastRenderedPageBreak/>
-        <w:t xml:space="preserve">Sometimes we make decisions for computational reasons to discard any structure inherent in our data prior to storage and analysis.  A good example of this the frequently employed Bag of Words approach in various forms of Natural Language Processing.  </w:t>
-      </w:r>
-      <w:proofErr w:type="gramStart"/>
-      <w:r>
-        <w:t>By definition, readable</w:t>
-      </w:r>
-      <w:proofErr w:type="gramEnd"/>
-      <w:r>
-        <w:t xml:space="preserve"> texts are highly structured.  They </w:t>
-      </w:r>
-      <w:proofErr w:type="gramStart"/>
-      <w:r>
-        <w:t>following</w:t>
-      </w:r>
-      <w:proofErr w:type="gramEnd"/>
-      <w:r>
-        <w:t xml:space="preserve"> a complex set of grammatical rules and words are also presented in a particular order.  Many natural language processes, however, completely ignore this structure and instead treat each text as bag filled with random word tokens.  </w:t>
-      </w:r>
-    </w:p>
-    <w:p/>
-    <w:p>
-      <w:proofErr w:type="gramStart"/>
-      <w:r>
-        <w:t>![</w:t>
-      </w:r>
-      <w:proofErr w:type="gramEnd"/>
-      <w:r>
-        <w:t>](`r url4`)</w:t>
-      </w:r>
-    </w:p>
-    <w:p>
-      <w:r>
-        <w:t xml:space="preserve">Source: [Force of LSTM and GRU </w:t>
-      </w:r>
-      <w:proofErr w:type="gramStart"/>
-      <w:r>
-        <w:t>Blog](</w:t>
-      </w:r>
-      <w:proofErr w:type="gramEnd"/>
-      <w:r>
-        <w:t xml:space="preserve"> </w:t>
-      </w:r>
-      <w:r>
-        <w:t>https://dudeperf3ct.github.io/lstm/gru/nlp/2019/01/28/Force-of-LSTM-and-GRU/</w:t>
-      </w:r>
-      <w:r>
-        <w:t>)</w:t>
-      </w:r>
-    </w:p>
-    <w:p/>
-    <w:p>
-      <w:r>
-        <w:t xml:space="preserve">It is worth noting that, prior to computation, even these bags must be given some structure </w:t>
-      </w:r>
-      <w:proofErr w:type="gramStart"/>
-      <w:r>
-        <w:t>in order to</w:t>
-      </w:r>
-      <w:proofErr w:type="gramEnd"/>
-      <w:r>
-        <w:t xml:space="preserve"> store them, load them into computer memory, and act upon them.  But these structures are completely unrelated to the structure that was inherent in the original data.  Thus, we consider to the data be initially structureless from the perspective of the data itself.</w:t>
-      </w:r>
-    </w:p>
     <w:p/>
     <w:p/>
     <w:p/>
@@ -523,6 +422,7 @@
     <w:lsdException w:name="HTML Sample" w:semiHidden="1" w:unhideWhenUsed="1"/>
     <w:lsdException w:name="HTML Typewriter" w:semiHidden="1" w:unhideWhenUsed="1"/>
     <w:lsdException w:name="HTML Variable" w:semiHidden="1" w:unhideWhenUsed="1"/>
+    <w:lsdException w:name="Normal Table" w:semiHidden="1" w:unhideWhenUsed="1"/>
     <w:lsdException w:name="annotation subject" w:semiHidden="1" w:unhideWhenUsed="1"/>
     <w:lsdException w:name="No List" w:semiHidden="1" w:unhideWhenUsed="1"/>
     <w:lsdException w:name="Outline List 1" w:semiHidden="1" w:unhideWhenUsed="1"/>
@@ -569,8 +469,10 @@
     <w:lsdException w:name="Table Subtle 2" w:semiHidden="1" w:unhideWhenUsed="1"/>
     <w:lsdException w:name="Table Web 1" w:semiHidden="1" w:unhideWhenUsed="1"/>
     <w:lsdException w:name="Table Web 2" w:semiHidden="1" w:unhideWhenUsed="1"/>
+    <w:lsdException w:name="Table Web 3" w:semiHidden="1" w:unhideWhenUsed="1"/>
     <w:lsdException w:name="Balloon Text" w:semiHidden="1" w:unhideWhenUsed="1"/>
     <w:lsdException w:name="Table Grid" w:uiPriority="39"/>
+    <w:lsdException w:name="Table Theme" w:semiHidden="1" w:unhideWhenUsed="1"/>
     <w:lsdException w:name="Placeholder Text" w:semiHidden="1"/>
     <w:lsdException w:name="No Spacing" w:uiPriority="1" w:qFormat="1"/>
     <w:lsdException w:name="Light Shading" w:uiPriority="60"/>

</xml_diff>